<commit_message>
Alterações Relatórios Arquitetura Computacional
</commit_message>
<xml_diff>
--- a/Sprint 2/Documentação/Relatório de Arq. Comp/Relatório - Arqu. Comp.docx
+++ b/Sprint 2/Documentação/Relatório de Arq. Comp/Relatório - Arqu. Comp.docx
@@ -1433,6 +1433,7 @@
       <w:r>
         <w:rPr>
           <w:rFonts w:ascii="Arial" w:hAnsi="Arial" w:cs="Arial"/>
+          <w:noProof/>
           <w:sz w:val="24"/>
           <w:szCs w:val="24"/>
         </w:rPr>
@@ -1475,9 +1476,6 @@
     </w:p>
     <w:p>
       <w:pPr>
-        <w:spacing w:line="360" w:lineRule="auto"/>
-        <w:ind w:firstLine="567"/>
-        <w:jc w:val="both"/>
         <w:rPr>
           <w:rFonts w:ascii="Arial" w:hAnsi="Arial" w:cs="Arial"/>
           <w:sz w:val="24"/>
@@ -1488,7 +1486,6 @@
     <w:p>
       <w:pPr>
         <w:spacing w:line="360" w:lineRule="auto"/>
-        <w:ind w:firstLine="567"/>
         <w:jc w:val="both"/>
         <w:rPr>
           <w:rFonts w:ascii="Arial" w:hAnsi="Arial" w:cs="Arial"/>
@@ -1496,41 +1493,12 @@
           <w:szCs w:val="24"/>
         </w:rPr>
       </w:pPr>
-    </w:p>
-    <w:p>
-      <w:pPr>
-        <w:rPr>
-          <w:rFonts w:ascii="Arial" w:hAnsi="Arial" w:cs="Arial"/>
-          <w:sz w:val="24"/>
-          <w:szCs w:val="24"/>
-        </w:rPr>
-      </w:pPr>
-      <w:r>
-        <w:rPr>
-          <w:rFonts w:ascii="Arial" w:hAnsi="Arial" w:cs="Arial"/>
-          <w:sz w:val="24"/>
-          <w:szCs w:val="24"/>
-        </w:rPr>
-        <w:br w:type="page"/>
-      </w:r>
-    </w:p>
-    <w:p>
-      <w:pPr>
-        <w:spacing w:line="360" w:lineRule="auto"/>
-        <w:jc w:val="both"/>
-        <w:rPr>
-          <w:rFonts w:ascii="Arial" w:hAnsi="Arial" w:cs="Arial"/>
-          <w:sz w:val="24"/>
-          <w:szCs w:val="24"/>
-        </w:rPr>
-      </w:pPr>
-      <w:r>
-        <w:rPr>
-          <w:rFonts w:ascii="Arial" w:hAnsi="Arial" w:cs="Arial"/>
-          <w:sz w:val="24"/>
-          <w:szCs w:val="24"/>
-        </w:rPr>
-        <w:lastRenderedPageBreak/>
+      <w:r>
+        <w:rPr>
+          <w:rFonts w:ascii="Arial" w:hAnsi="Arial" w:cs="Arial"/>
+          <w:sz w:val="24"/>
+          <w:szCs w:val="24"/>
+        </w:rPr>
         <w:t xml:space="preserve">Desse modo, </w:t>
       </w:r>
       <w:r>
@@ -1692,6 +1660,7 @@
           <w:sz w:val="24"/>
           <w:szCs w:val="24"/>
         </w:rPr>
+        <w:lastRenderedPageBreak/>
         <w:t>T</w:t>
       </w:r>
       <w:r>
@@ -1780,15 +1749,14 @@
           <w:rFonts w:ascii="Arial" w:hAnsi="Arial" w:cs="Arial"/>
           <w:b/>
           <w:bCs/>
-          <w:noProof/>
           <w:sz w:val="24"/>
           <w:szCs w:val="24"/>
         </w:rPr>
         <w:drawing>
-          <wp:inline distT="0" distB="0" distL="0" distR="0" wp14:anchorId="6F3F62FE" wp14:editId="7F2E5226">
-            <wp:extent cx="5210355" cy="682542"/>
-            <wp:effectExtent l="0" t="0" r="0" b="3810"/>
-            <wp:docPr id="3" name="Imagem 3" descr="Tabela&#10;&#10;Descrição gerada automaticamente"/>
+          <wp:inline distT="0" distB="0" distL="0" distR="0" wp14:anchorId="076936AF" wp14:editId="234166FC">
+            <wp:extent cx="5400040" cy="690245"/>
+            <wp:effectExtent l="0" t="0" r="0" b="0"/>
+            <wp:docPr id="12" name="Imagem 12"/>
             <wp:cNvGraphicFramePr>
               <a:graphicFrameLocks xmlns:a="http://schemas.openxmlformats.org/drawingml/2006/main" noChangeAspect="1"/>
             </wp:cNvGraphicFramePr>
@@ -1796,7 +1764,7 @@
               <a:graphicData uri="http://schemas.openxmlformats.org/drawingml/2006/picture">
                 <pic:pic xmlns:pic="http://schemas.openxmlformats.org/drawingml/2006/picture">
                   <pic:nvPicPr>
-                    <pic:cNvPr id="3" name="Imagem 3" descr="Tabela&#10;&#10;Descrição gerada automaticamente"/>
+                    <pic:cNvPr id="1" name=""/>
                     <pic:cNvPicPr/>
                   </pic:nvPicPr>
                   <pic:blipFill>
@@ -1808,7 +1776,7 @@
                   <pic:spPr>
                     <a:xfrm>
                       <a:off x="0" y="0"/>
-                      <a:ext cx="5255950" cy="688515"/>
+                      <a:ext cx="5400040" cy="690245"/>
                     </a:xfrm>
                     <a:prstGeom prst="rect">
                       <a:avLst/>
@@ -1934,10 +1902,16 @@
           <w:szCs w:val="24"/>
         </w:rPr>
         <w:drawing>
-          <wp:inline distT="0" distB="0" distL="0" distR="0" wp14:anchorId="1ED71E00" wp14:editId="3614BCEB">
-            <wp:extent cx="5089585" cy="708616"/>
+          <wp:inline distT="0" distB="0" distL="0" distR="0" wp14:anchorId="1F5DC71D" wp14:editId="627C5443">
+            <wp:extent cx="5400040" cy="709295"/>
             <wp:effectExtent l="0" t="0" r="0" b="0"/>
-            <wp:docPr id="5" name="Imagem 5" descr="Texto&#10;&#10;Descrição gerada automaticamente com confiança média"/>
+            <wp:docPr id="18" name="Imagem 17">
+              <a:extLst xmlns:a="http://schemas.openxmlformats.org/drawingml/2006/main">
+                <a:ext uri="{FF2B5EF4-FFF2-40B4-BE49-F238E27FC236}">
+                  <a16:creationId xmlns:a16="http://schemas.microsoft.com/office/drawing/2014/main" id="{54D28444-796C-46EC-8538-4AB8EAC3DC48}"/>
+                </a:ext>
+              </a:extLst>
+            </wp:docPr>
             <wp:cNvGraphicFramePr>
               <a:graphicFrameLocks xmlns:a="http://schemas.openxmlformats.org/drawingml/2006/main" noChangeAspect="1"/>
             </wp:cNvGraphicFramePr>
@@ -1945,8 +1919,16 @@
               <a:graphicData uri="http://schemas.openxmlformats.org/drawingml/2006/picture">
                 <pic:pic xmlns:pic="http://schemas.openxmlformats.org/drawingml/2006/picture">
                   <pic:nvPicPr>
-                    <pic:cNvPr id="5" name="Imagem 5" descr="Texto&#10;&#10;Descrição gerada automaticamente com confiança média"/>
-                    <pic:cNvPicPr/>
+                    <pic:cNvPr id="18" name="Imagem 17">
+                      <a:extLst>
+                        <a:ext uri="{FF2B5EF4-FFF2-40B4-BE49-F238E27FC236}">
+                          <a16:creationId xmlns:a16="http://schemas.microsoft.com/office/drawing/2014/main" id="{54D28444-796C-46EC-8538-4AB8EAC3DC48}"/>
+                        </a:ext>
+                      </a:extLst>
+                    </pic:cNvPr>
+                    <pic:cNvPicPr>
+                      <a:picLocks noChangeAspect="1"/>
+                    </pic:cNvPicPr>
                   </pic:nvPicPr>
                   <pic:blipFill>
                     <a:blip r:embed="rId13"/>
@@ -1957,7 +1939,7 @@
                   <pic:spPr>
                     <a:xfrm>
                       <a:off x="0" y="0"/>
-                      <a:ext cx="5130545" cy="714319"/>
+                      <a:ext cx="5400040" cy="709295"/>
                     </a:xfrm>
                     <a:prstGeom prst="rect">
                       <a:avLst/>
@@ -2075,13 +2057,23 @@
       </w:pPr>
       <w:r>
         <w:rPr>
-          <w:noProof/>
+          <w:rFonts w:ascii="Arial" w:hAnsi="Arial" w:cs="Arial"/>
+          <w:b/>
+          <w:bCs/>
+          <w:sz w:val="24"/>
+          <w:szCs w:val="24"/>
         </w:rPr>
         <w:drawing>
-          <wp:inline distT="0" distB="0" distL="0" distR="0" wp14:anchorId="5DC4D1F2" wp14:editId="13F2AA37">
-            <wp:extent cx="2605177" cy="2395870"/>
-            <wp:effectExtent l="0" t="0" r="5080" b="4445"/>
-            <wp:docPr id="7" name="Imagem 7" descr="Tela de computador com texto preto sobre fundo branco&#10;&#10;Descrição gerada automaticamente com confiança média"/>
+          <wp:inline distT="0" distB="0" distL="0" distR="0" wp14:anchorId="5503FB41" wp14:editId="4CDA150C">
+            <wp:extent cx="5400040" cy="462915"/>
+            <wp:effectExtent l="0" t="0" r="0" b="0"/>
+            <wp:docPr id="13" name="Imagem 11">
+              <a:extLst xmlns:a="http://schemas.openxmlformats.org/drawingml/2006/main">
+                <a:ext uri="{FF2B5EF4-FFF2-40B4-BE49-F238E27FC236}">
+                  <a16:creationId xmlns:a16="http://schemas.microsoft.com/office/drawing/2014/main" id="{A4B8126A-AC2C-4200-9A0F-24A6FFAA12EB}"/>
+                </a:ext>
+              </a:extLst>
+            </wp:docPr>
             <wp:cNvGraphicFramePr>
               <a:graphicFrameLocks xmlns:a="http://schemas.openxmlformats.org/drawingml/2006/main" noChangeAspect="1"/>
             </wp:cNvGraphicFramePr>
@@ -2089,36 +2081,31 @@
               <a:graphicData uri="http://schemas.openxmlformats.org/drawingml/2006/picture">
                 <pic:pic xmlns:pic="http://schemas.openxmlformats.org/drawingml/2006/picture">
                   <pic:nvPicPr>
-                    <pic:cNvPr id="7" name="Imagem 7" descr="Tela de computador com texto preto sobre fundo branco&#10;&#10;Descrição gerada automaticamente com confiança média"/>
+                    <pic:cNvPr id="12" name="Imagem 11">
+                      <a:extLst>
+                        <a:ext uri="{FF2B5EF4-FFF2-40B4-BE49-F238E27FC236}">
+                          <a16:creationId xmlns:a16="http://schemas.microsoft.com/office/drawing/2014/main" id="{A4B8126A-AC2C-4200-9A0F-24A6FFAA12EB}"/>
+                        </a:ext>
+                      </a:extLst>
+                    </pic:cNvPr>
                     <pic:cNvPicPr>
-                      <a:picLocks noChangeAspect="1" noChangeArrowheads="1"/>
+                      <a:picLocks noChangeAspect="1"/>
                     </pic:cNvPicPr>
                   </pic:nvPicPr>
                   <pic:blipFill>
-                    <a:blip r:embed="rId15">
-                      <a:extLst>
-                        <a:ext uri="{28A0092B-C50C-407E-A947-70E740481C1C}">
-                          <a14:useLocalDpi xmlns:a14="http://schemas.microsoft.com/office/drawing/2010/main" val="0"/>
-                        </a:ext>
-                      </a:extLst>
-                    </a:blip>
-                    <a:srcRect/>
+                    <a:blip r:embed="rId15"/>
                     <a:stretch>
                       <a:fillRect/>
                     </a:stretch>
                   </pic:blipFill>
-                  <pic:spPr bwMode="auto">
+                  <pic:spPr>
                     <a:xfrm>
                       <a:off x="0" y="0"/>
-                      <a:ext cx="2615344" cy="2405220"/>
+                      <a:ext cx="5400040" cy="462915"/>
                     </a:xfrm>
                     <a:prstGeom prst="rect">
                       <a:avLst/>
                     </a:prstGeom>
-                    <a:noFill/>
-                    <a:ln>
-                      <a:noFill/>
-                    </a:ln>
                   </pic:spPr>
                 </pic:pic>
               </a:graphicData>
@@ -2148,7 +2135,6 @@
           <w:sz w:val="24"/>
           <w:szCs w:val="24"/>
         </w:rPr>
-        <w:lastRenderedPageBreak/>
         <w:t>L</w:t>
       </w:r>
       <w:r>
@@ -2237,15 +2223,20 @@
           <w:rFonts w:ascii="Arial" w:hAnsi="Arial" w:cs="Arial"/>
           <w:b/>
           <w:bCs/>
-          <w:noProof/>
           <w:sz w:val="24"/>
           <w:szCs w:val="24"/>
         </w:rPr>
         <w:drawing>
-          <wp:inline distT="0" distB="0" distL="0" distR="0" wp14:anchorId="258363B4" wp14:editId="433BF8E4">
-            <wp:extent cx="5400040" cy="670560"/>
-            <wp:effectExtent l="0" t="0" r="0" b="0"/>
-            <wp:docPr id="8" name="Imagem 8" descr="Tabela&#10;&#10;Descrição gerada automaticamente com confiança média"/>
+          <wp:inline distT="0" distB="0" distL="0" distR="0" wp14:anchorId="62C101B3" wp14:editId="787108C5">
+            <wp:extent cx="5400040" cy="619125"/>
+            <wp:effectExtent l="0" t="0" r="0" b="9525"/>
+            <wp:docPr id="14" name="Imagem 5">
+              <a:extLst xmlns:a="http://schemas.openxmlformats.org/drawingml/2006/main">
+                <a:ext uri="{FF2B5EF4-FFF2-40B4-BE49-F238E27FC236}">
+                  <a16:creationId xmlns:a16="http://schemas.microsoft.com/office/drawing/2014/main" id="{7521D502-2B9E-43DE-A989-4734810A2270}"/>
+                </a:ext>
+              </a:extLst>
+            </wp:docPr>
             <wp:cNvGraphicFramePr>
               <a:graphicFrameLocks xmlns:a="http://schemas.openxmlformats.org/drawingml/2006/main" noChangeAspect="1"/>
             </wp:cNvGraphicFramePr>
@@ -2253,19 +2244,26 @@
               <a:graphicData uri="http://schemas.openxmlformats.org/drawingml/2006/picture">
                 <pic:pic xmlns:pic="http://schemas.openxmlformats.org/drawingml/2006/picture">
                   <pic:nvPicPr>
-                    <pic:cNvPr id="8" name="Imagem 8" descr="Tabela&#10;&#10;Descrição gerada automaticamente com confiança média"/>
-                    <pic:cNvPicPr/>
+                    <pic:cNvPr id="6" name="Imagem 5">
+                      <a:extLst>
+                        <a:ext uri="{FF2B5EF4-FFF2-40B4-BE49-F238E27FC236}">
+                          <a16:creationId xmlns:a16="http://schemas.microsoft.com/office/drawing/2014/main" id="{7521D502-2B9E-43DE-A989-4734810A2270}"/>
+                        </a:ext>
+                      </a:extLst>
+                    </pic:cNvPr>
+                    <pic:cNvPicPr>
+                      <a:picLocks noChangeAspect="1"/>
+                    </pic:cNvPicPr>
                   </pic:nvPicPr>
-                  <pic:blipFill>
+                  <pic:blipFill rotWithShape="1">
                     <a:blip r:embed="rId17"/>
-                    <a:stretch>
-                      <a:fillRect/>
-                    </a:stretch>
+                    <a:srcRect/>
+                    <a:stretch/>
                   </pic:blipFill>
                   <pic:spPr>
                     <a:xfrm>
                       <a:off x="0" y="0"/>
-                      <a:ext cx="5400040" cy="670560"/>
+                      <a:ext cx="5400040" cy="619125"/>
                     </a:xfrm>
                     <a:prstGeom prst="rect">
                       <a:avLst/>
@@ -2281,20 +2279,6 @@
     <w:p>
       <w:pPr>
         <w:spacing w:line="360" w:lineRule="auto"/>
-        <w:jc w:val="center"/>
-        <w:rPr>
-          <w:rFonts w:ascii="Arial" w:hAnsi="Arial" w:cs="Arial"/>
-          <w:b/>
-          <w:bCs/>
-          <w:sz w:val="24"/>
-          <w:szCs w:val="24"/>
-        </w:rPr>
-      </w:pPr>
-    </w:p>
-    <w:p>
-      <w:pPr>
-        <w:spacing w:line="360" w:lineRule="auto"/>
-        <w:ind w:firstLine="567"/>
         <w:jc w:val="both"/>
         <w:rPr>
           <w:rFonts w:ascii="Arial" w:hAnsi="Arial" w:cs="Arial"/>
@@ -2717,7 +2701,6 @@
   <w:style w:type="character" w:default="1" w:styleId="Fontepargpadro">
     <w:name w:val="Default Paragraph Font"/>
     <w:uiPriority w:val="1"/>
-    <w:semiHidden/>
     <w:unhideWhenUsed/>
   </w:style>
   <w:style w:type="table" w:default="1" w:styleId="Tabelanormal">
@@ -3040,18 +3023,18 @@
 </file>
 
 <file path=customXml/item1.xml><?xml version="1.0" encoding="utf-8"?>
-<p:properties xmlns:p="http://schemas.microsoft.com/office/2006/metadata/properties" xmlns:xsi="http://www.w3.org/2001/XMLSchema-instance" xmlns:pc="http://schemas.microsoft.com/office/infopath/2007/PartnerControls">
-  <documentManagement/>
-</p:properties>
-</file>
-
-<file path=customXml/item2.xml><?xml version="1.0" encoding="utf-8"?>
 <?mso-contentType ?>
 <FormTemplates xmlns="http://schemas.microsoft.com/sharepoint/v3/contenttype/forms">
   <Display>DocumentLibraryForm</Display>
   <Edit>DocumentLibraryForm</Edit>
   <New>DocumentLibraryForm</New>
 </FormTemplates>
+</file>
+
+<file path=customXml/item2.xml><?xml version="1.0" encoding="utf-8"?>
+<p:properties xmlns:p="http://schemas.microsoft.com/office/2006/metadata/properties" xmlns:xsi="http://www.w3.org/2001/XMLSchema-instance" xmlns:pc="http://schemas.microsoft.com/office/infopath/2007/PartnerControls">
+  <documentManagement/>
+</p:properties>
 </file>
 
 <file path=customXml/item3.xml><?xml version="1.0" encoding="utf-8"?>
@@ -3201,25 +3184,18 @@
 </file>
 
 <file path=customXml/itemProps1.xml><?xml version="1.0" encoding="utf-8"?>
-<ds:datastoreItem xmlns:ds="http://schemas.openxmlformats.org/officeDocument/2006/customXml" ds:itemID="{B2986DF0-857F-461F-AA8C-E5AE750A0E38}">
+<ds:datastoreItem xmlns:ds="http://schemas.openxmlformats.org/officeDocument/2006/customXml" ds:itemID="{268D9E7E-B152-476F-A548-8EA3CA6971FD}">
   <ds:schemaRefs>
-    <ds:schemaRef ds:uri="http://purl.org/dc/terms/"/>
-    <ds:schemaRef ds:uri="http://schemas.microsoft.com/office/2006/documentManagement/types"/>
-    <ds:schemaRef ds:uri="2738bcf7-a7d1-483c-b8c3-3b8e485feb0d"/>
-    <ds:schemaRef ds:uri="http://purl.org/dc/dcmitype/"/>
-    <ds:schemaRef ds:uri="http://schemas.openxmlformats.org/package/2006/metadata/core-properties"/>
-    <ds:schemaRef ds:uri="http://schemas.microsoft.com/office/2006/metadata/properties"/>
-    <ds:schemaRef ds:uri="http://purl.org/dc/elements/1.1/"/>
-    <ds:schemaRef ds:uri="http://schemas.microsoft.com/office/infopath/2007/PartnerControls"/>
-    <ds:schemaRef ds:uri="http://www.w3.org/XML/1998/namespace"/>
+    <ds:schemaRef ds:uri="http://schemas.microsoft.com/sharepoint/v3/contenttype/forms"/>
   </ds:schemaRefs>
 </ds:datastoreItem>
 </file>
 
 <file path=customXml/itemProps2.xml><?xml version="1.0" encoding="utf-8"?>
-<ds:datastoreItem xmlns:ds="http://schemas.openxmlformats.org/officeDocument/2006/customXml" ds:itemID="{268D9E7E-B152-476F-A548-8EA3CA6971FD}">
+<ds:datastoreItem xmlns:ds="http://schemas.openxmlformats.org/officeDocument/2006/customXml" ds:itemID="{B2986DF0-857F-461F-AA8C-E5AE750A0E38}">
   <ds:schemaRefs>
-    <ds:schemaRef ds:uri="http://schemas.microsoft.com/sharepoint/v3/contenttype/forms"/>
+    <ds:schemaRef ds:uri="http://schemas.microsoft.com/office/2006/metadata/properties"/>
+    <ds:schemaRef ds:uri="http://schemas.microsoft.com/office/infopath/2007/PartnerControls"/>
   </ds:schemaRefs>
 </ds:datastoreItem>
 </file>

</xml_diff>

<commit_message>
Fazendo alterações no Relatório Analytics e na planilha de parâmetros
</commit_message>
<xml_diff>
--- a/Sprint 2/Documentação/Relatório de Arq. Comp/Relatório - Arqu. Comp.docx
+++ b/Sprint 2/Documentação/Relatório de Arq. Comp/Relatório - Arqu. Comp.docx
@@ -1,6 +1,6 @@
 
 <file path=word/document.xml><?xml version="1.0" encoding="utf-8"?>
-<w:document xmlns:wpc="http://schemas.microsoft.com/office/word/2010/wordprocessingCanvas" xmlns:cx="http://schemas.microsoft.com/office/drawing/2014/chartex" xmlns:cx1="http://schemas.microsoft.com/office/drawing/2015/9/8/chartex" xmlns:cx2="http://schemas.microsoft.com/office/drawing/2015/10/21/chartex" xmlns:cx3="http://schemas.microsoft.com/office/drawing/2016/5/9/chartex" xmlns:cx4="http://schemas.microsoft.com/office/drawing/2016/5/10/chartex" xmlns:cx5="http://schemas.microsoft.com/office/drawing/2016/5/11/chartex" xmlns:cx6="http://schemas.microsoft.com/office/drawing/2016/5/12/chartex" xmlns:cx7="http://schemas.microsoft.com/office/drawing/2016/5/13/chartex" xmlns:cx8="http://schemas.microsoft.com/office/drawing/2016/5/14/chartex" xmlns:mc="http://schemas.openxmlformats.org/markup-compatibility/2006" xmlns:aink="http://schemas.microsoft.com/office/drawing/2016/ink" xmlns:am3d="http://schemas.microsoft.com/office/drawing/2017/model3d" xmlns:o="urn:schemas-microsoft-com:office:office" xmlns:r="http://schemas.openxmlformats.org/officeDocument/2006/relationships" xmlns:m="http://schemas.openxmlformats.org/officeDocument/2006/math" xmlns:v="urn:schemas-microsoft-com:vml" xmlns:wp14="http://schemas.microsoft.com/office/word/2010/wordprocessingDrawing" xmlns:wp="http://schemas.openxmlformats.org/drawingml/2006/wordprocessingDrawing" xmlns:w10="urn:schemas-microsoft-com:office:word" xmlns:w="http://schemas.openxmlformats.org/wordprocessingml/2006/main" xmlns:w14="http://schemas.microsoft.com/office/word/2010/wordml" xmlns:w15="http://schemas.microsoft.com/office/word/2012/wordml" xmlns:w16cex="http://schemas.microsoft.com/office/word/2018/wordml/cex" xmlns:w16cid="http://schemas.microsoft.com/office/word/2016/wordml/cid" xmlns:w16="http://schemas.microsoft.com/office/word/2018/wordml" xmlns:w16se="http://schemas.microsoft.com/office/word/2015/wordml/symex" xmlns:wpg="http://schemas.microsoft.com/office/word/2010/wordprocessingGroup" xmlns:wpi="http://schemas.microsoft.com/office/word/2010/wordprocessingInk" xmlns:wne="http://schemas.microsoft.com/office/word/2006/wordml" xmlns:wps="http://schemas.microsoft.com/office/word/2010/wordprocessingShape" mc:Ignorable="w14 w15 w16se w16cid w16 w16cex wp14">
+<w:document xmlns:wpc="http://schemas.microsoft.com/office/word/2010/wordprocessingCanvas" xmlns:cx="http://schemas.microsoft.com/office/drawing/2014/chartex" xmlns:cx1="http://schemas.microsoft.com/office/drawing/2015/9/8/chartex" xmlns:cx2="http://schemas.microsoft.com/office/drawing/2015/10/21/chartex" xmlns:cx3="http://schemas.microsoft.com/office/drawing/2016/5/9/chartex" xmlns:cx4="http://schemas.microsoft.com/office/drawing/2016/5/10/chartex" xmlns:cx5="http://schemas.microsoft.com/office/drawing/2016/5/11/chartex" xmlns:cx6="http://schemas.microsoft.com/office/drawing/2016/5/12/chartex" xmlns:cx7="http://schemas.microsoft.com/office/drawing/2016/5/13/chartex" xmlns:cx8="http://schemas.microsoft.com/office/drawing/2016/5/14/chartex" xmlns:mc="http://schemas.openxmlformats.org/markup-compatibility/2006" xmlns:aink="http://schemas.microsoft.com/office/drawing/2016/ink" xmlns:am3d="http://schemas.microsoft.com/office/drawing/2017/model3d" xmlns:o="urn:schemas-microsoft-com:office:office" xmlns:r="http://schemas.openxmlformats.org/officeDocument/2006/relationships" xmlns:m="http://schemas.openxmlformats.org/officeDocument/2006/math" xmlns:v="urn:schemas-microsoft-com:vml" xmlns:wp14="http://schemas.microsoft.com/office/word/2010/wordprocessingDrawing" xmlns:wp="http://schemas.openxmlformats.org/drawingml/2006/wordprocessingDrawing" xmlns:w10="urn:schemas-microsoft-com:office:word" xmlns:w="http://schemas.openxmlformats.org/wordprocessingml/2006/main" xmlns:w14="http://schemas.microsoft.com/office/word/2010/wordml" xmlns:w15="http://schemas.microsoft.com/office/word/2012/wordml" xmlns:w16cex="http://schemas.microsoft.com/office/word/2018/wordml/cex" xmlns:w16cid="http://schemas.microsoft.com/office/word/2016/wordml/cid" xmlns:w16="http://schemas.microsoft.com/office/word/2018/wordml" xmlns:w16sdtdh="http://schemas.microsoft.com/office/word/2020/wordml/sdtdatahash" xmlns:w16se="http://schemas.microsoft.com/office/word/2015/wordml/symex" xmlns:wpg="http://schemas.microsoft.com/office/word/2010/wordprocessingGroup" xmlns:wpi="http://schemas.microsoft.com/office/word/2010/wordprocessingInk" xmlns:wne="http://schemas.microsoft.com/office/word/2006/wordml" xmlns:wps="http://schemas.microsoft.com/office/word/2010/wordprocessingShape" mc:Ignorable="w14 w15 w16se w16cid w16 w16cex w16sdtdh wp14">
   <w:body>
     <w:p>
       <w:pPr>
@@ -1438,9 +1438,9 @@
           <w:szCs w:val="24"/>
         </w:rPr>
         <w:drawing>
-          <wp:inline distT="0" distB="0" distL="0" distR="0" wp14:anchorId="560D35D1" wp14:editId="53D6693E">
-            <wp:extent cx="4553585" cy="1686160"/>
-            <wp:effectExtent l="0" t="0" r="0" b="9525"/>
+          <wp:inline distT="0" distB="0" distL="0" distR="0" wp14:anchorId="560D35D1" wp14:editId="5A179AEA">
+            <wp:extent cx="4964516" cy="1838325"/>
+            <wp:effectExtent l="0" t="0" r="7620" b="0"/>
             <wp:docPr id="10" name="Imagem 10" descr="Tabela&#10;&#10;Descrição gerada automaticamente"/>
             <wp:cNvGraphicFramePr>
               <a:graphicFrameLocks xmlns:a="http://schemas.openxmlformats.org/drawingml/2006/main" noChangeAspect="1"/>
@@ -1461,7 +1461,7 @@
                   <pic:spPr>
                     <a:xfrm>
                       <a:off x="0" y="0"/>
-                      <a:ext cx="4553585" cy="1686160"/>
+                      <a:ext cx="4968211" cy="1839693"/>
                     </a:xfrm>
                     <a:prstGeom prst="rect">
                       <a:avLst/>
@@ -1476,12 +1476,44 @@
     </w:p>
     <w:p>
       <w:pPr>
-        <w:rPr>
-          <w:rFonts w:ascii="Arial" w:hAnsi="Arial" w:cs="Arial"/>
-          <w:sz w:val="24"/>
-          <w:szCs w:val="24"/>
-        </w:rPr>
-      </w:pPr>
+        <w:spacing w:line="360" w:lineRule="auto"/>
+        <w:ind w:firstLine="567"/>
+        <w:jc w:val="both"/>
+        <w:rPr>
+          <w:rFonts w:ascii="Arial" w:hAnsi="Arial" w:cs="Arial"/>
+          <w:sz w:val="24"/>
+          <w:szCs w:val="24"/>
+        </w:rPr>
+      </w:pPr>
+    </w:p>
+    <w:p>
+      <w:pPr>
+        <w:spacing w:line="360" w:lineRule="auto"/>
+        <w:ind w:firstLine="567"/>
+        <w:jc w:val="both"/>
+        <w:rPr>
+          <w:rFonts w:ascii="Arial" w:hAnsi="Arial" w:cs="Arial"/>
+          <w:sz w:val="24"/>
+          <w:szCs w:val="24"/>
+        </w:rPr>
+      </w:pPr>
+    </w:p>
+    <w:p>
+      <w:pPr>
+        <w:rPr>
+          <w:rFonts w:ascii="Arial" w:hAnsi="Arial" w:cs="Arial"/>
+          <w:sz w:val="24"/>
+          <w:szCs w:val="24"/>
+        </w:rPr>
+      </w:pPr>
+      <w:r>
+        <w:rPr>
+          <w:rFonts w:ascii="Arial" w:hAnsi="Arial" w:cs="Arial"/>
+          <w:sz w:val="24"/>
+          <w:szCs w:val="24"/>
+        </w:rPr>
+        <w:br w:type="page"/>
+      </w:r>
     </w:p>
     <w:p>
       <w:pPr>
@@ -1499,6 +1531,7 @@
           <w:sz w:val="24"/>
           <w:szCs w:val="24"/>
         </w:rPr>
+        <w:lastRenderedPageBreak/>
         <w:t xml:space="preserve">Desse modo, </w:t>
       </w:r>
       <w:r>
@@ -1660,7 +1693,6 @@
           <w:sz w:val="24"/>
           <w:szCs w:val="24"/>
         </w:rPr>
-        <w:lastRenderedPageBreak/>
         <w:t>T</w:t>
       </w:r>
       <w:r>
@@ -1696,10 +1728,10 @@
           <w:szCs w:val="24"/>
         </w:rPr>
         <w:drawing>
-          <wp:inline distT="0" distB="0" distL="0" distR="0" wp14:anchorId="58E59ABB" wp14:editId="149C3C15">
-            <wp:extent cx="2363638" cy="691315"/>
-            <wp:effectExtent l="0" t="0" r="0" b="0"/>
-            <wp:docPr id="2" name="Imagem 2" descr="Tabela&#10;&#10;Descrição gerada automaticamente com confiança média"/>
+          <wp:inline distT="0" distB="0" distL="0" distR="0" wp14:anchorId="62F0C441" wp14:editId="49A5CFDF">
+            <wp:extent cx="2267266" cy="771633"/>
+            <wp:effectExtent l="0" t="0" r="0" b="9525"/>
+            <wp:docPr id="12" name="Imagem 12" descr="Texto&#10;&#10;Descrição gerada automaticamente"/>
             <wp:cNvGraphicFramePr>
               <a:graphicFrameLocks xmlns:a="http://schemas.openxmlformats.org/drawingml/2006/main" noChangeAspect="1"/>
             </wp:cNvGraphicFramePr>
@@ -1707,7 +1739,7 @@
               <a:graphicData uri="http://schemas.openxmlformats.org/drawingml/2006/picture">
                 <pic:pic xmlns:pic="http://schemas.openxmlformats.org/drawingml/2006/picture">
                   <pic:nvPicPr>
-                    <pic:cNvPr id="2" name="Imagem 2" descr="Tabela&#10;&#10;Descrição gerada automaticamente com confiança média"/>
+                    <pic:cNvPr id="12" name="Imagem 12" descr="Texto&#10;&#10;Descrição gerada automaticamente"/>
                     <pic:cNvPicPr/>
                   </pic:nvPicPr>
                   <pic:blipFill>
@@ -1719,7 +1751,7 @@
                   <pic:spPr>
                     <a:xfrm>
                       <a:off x="0" y="0"/>
-                      <a:ext cx="2421997" cy="708384"/>
+                      <a:ext cx="2267266" cy="771633"/>
                     </a:xfrm>
                     <a:prstGeom prst="rect">
                       <a:avLst/>
@@ -1749,14 +1781,15 @@
           <w:rFonts w:ascii="Arial" w:hAnsi="Arial" w:cs="Arial"/>
           <w:b/>
           <w:bCs/>
+          <w:noProof/>
           <w:sz w:val="24"/>
           <w:szCs w:val="24"/>
         </w:rPr>
         <w:drawing>
-          <wp:inline distT="0" distB="0" distL="0" distR="0" wp14:anchorId="076936AF" wp14:editId="234166FC">
-            <wp:extent cx="5400040" cy="690245"/>
+          <wp:inline distT="0" distB="0" distL="0" distR="0" wp14:anchorId="2B8C14D7" wp14:editId="67483347">
+            <wp:extent cx="5400040" cy="723900"/>
             <wp:effectExtent l="0" t="0" r="0" b="0"/>
-            <wp:docPr id="12" name="Imagem 12"/>
+            <wp:docPr id="13" name="Imagem 13" descr="Tabela&#10;&#10;Descrição gerada automaticamente"/>
             <wp:cNvGraphicFramePr>
               <a:graphicFrameLocks xmlns:a="http://schemas.openxmlformats.org/drawingml/2006/main" noChangeAspect="1"/>
             </wp:cNvGraphicFramePr>
@@ -1764,7 +1797,7 @@
               <a:graphicData uri="http://schemas.openxmlformats.org/drawingml/2006/picture">
                 <pic:pic xmlns:pic="http://schemas.openxmlformats.org/drawingml/2006/picture">
                   <pic:nvPicPr>
-                    <pic:cNvPr id="1" name=""/>
+                    <pic:cNvPr id="13" name="Imagem 13" descr="Tabela&#10;&#10;Descrição gerada automaticamente"/>
                     <pic:cNvPicPr/>
                   </pic:nvPicPr>
                   <pic:blipFill>
@@ -1776,7 +1809,7 @@
                   <pic:spPr>
                     <a:xfrm>
                       <a:off x="0" y="0"/>
-                      <a:ext cx="5400040" cy="690245"/>
+                      <a:ext cx="5400040" cy="723900"/>
                     </a:xfrm>
                     <a:prstGeom prst="rect">
                       <a:avLst/>
@@ -1801,26 +1834,6 @@
           <w:szCs w:val="24"/>
         </w:rPr>
       </w:pPr>
-      <w:r>
-        <w:rPr>
-          <w:rFonts w:ascii="Arial" w:hAnsi="Arial" w:cs="Arial"/>
-          <w:b/>
-          <w:bCs/>
-          <w:sz w:val="24"/>
-          <w:szCs w:val="24"/>
-        </w:rPr>
-        <w:t>T</w:t>
-      </w:r>
-      <w:r>
-        <w:rPr>
-          <w:rFonts w:ascii="Arial" w:hAnsi="Arial" w:cs="Arial"/>
-          <w:b/>
-          <w:bCs/>
-          <w:sz w:val="24"/>
-          <w:szCs w:val="24"/>
-        </w:rPr>
-        <w:t>emperatura no inverno</w:t>
-      </w:r>
     </w:p>
     <w:p>
       <w:pPr>
@@ -1839,15 +1852,48 @@
           <w:rFonts w:ascii="Arial" w:hAnsi="Arial" w:cs="Arial"/>
           <w:b/>
           <w:bCs/>
+          <w:sz w:val="24"/>
+          <w:szCs w:val="24"/>
+        </w:rPr>
+        <w:t>T</w:t>
+      </w:r>
+      <w:r>
+        <w:rPr>
+          <w:rFonts w:ascii="Arial" w:hAnsi="Arial" w:cs="Arial"/>
+          <w:b/>
+          <w:bCs/>
+          <w:sz w:val="24"/>
+          <w:szCs w:val="24"/>
+        </w:rPr>
+        <w:t>emperatura no inverno</w:t>
+      </w:r>
+    </w:p>
+    <w:p>
+      <w:pPr>
+        <w:spacing w:line="360" w:lineRule="auto"/>
+        <w:jc w:val="center"/>
+        <w:rPr>
+          <w:rFonts w:ascii="Arial" w:hAnsi="Arial" w:cs="Arial"/>
+          <w:b/>
+          <w:bCs/>
+          <w:sz w:val="24"/>
+          <w:szCs w:val="24"/>
+        </w:rPr>
+      </w:pPr>
+      <w:r>
+        <w:rPr>
+          <w:rFonts w:ascii="Arial" w:hAnsi="Arial" w:cs="Arial"/>
+          <w:b/>
+          <w:bCs/>
           <w:noProof/>
           <w:sz w:val="24"/>
           <w:szCs w:val="24"/>
         </w:rPr>
         <w:drawing>
-          <wp:inline distT="0" distB="0" distL="0" distR="0" wp14:anchorId="05ED6F84" wp14:editId="60C5DC2A">
-            <wp:extent cx="2355011" cy="678452"/>
-            <wp:effectExtent l="0" t="0" r="7620" b="7620"/>
-            <wp:docPr id="4" name="Imagem 4" descr="Uma imagem contendo Tabela&#10;&#10;Descrição gerada automaticamente"/>
+          <wp:inline distT="0" distB="0" distL="0" distR="0" wp14:anchorId="79163AB1" wp14:editId="64D68086">
+            <wp:extent cx="2114845" cy="752580"/>
+            <wp:effectExtent l="0" t="0" r="0" b="9525"/>
+            <wp:docPr id="14" name="Imagem 14" descr="Texto&#10;&#10;Descrição gerada automaticamente com confiança baixa"/>
             <wp:cNvGraphicFramePr>
               <a:graphicFrameLocks xmlns:a="http://schemas.openxmlformats.org/drawingml/2006/main" noChangeAspect="1"/>
             </wp:cNvGraphicFramePr>
@@ -1855,7 +1901,7 @@
               <a:graphicData uri="http://schemas.openxmlformats.org/drawingml/2006/picture">
                 <pic:pic xmlns:pic="http://schemas.openxmlformats.org/drawingml/2006/picture">
                   <pic:nvPicPr>
-                    <pic:cNvPr id="4" name="Imagem 4" descr="Uma imagem contendo Tabela&#10;&#10;Descrição gerada automaticamente"/>
+                    <pic:cNvPr id="14" name="Imagem 14" descr="Texto&#10;&#10;Descrição gerada automaticamente com confiança baixa"/>
                     <pic:cNvPicPr/>
                   </pic:nvPicPr>
                   <pic:blipFill>
@@ -1867,7 +1913,7 @@
                   <pic:spPr>
                     <a:xfrm>
                       <a:off x="0" y="0"/>
-                      <a:ext cx="2499813" cy="720168"/>
+                      <a:ext cx="2114845" cy="752580"/>
                     </a:xfrm>
                     <a:prstGeom prst="rect">
                       <a:avLst/>
@@ -1902,16 +1948,10 @@
           <w:szCs w:val="24"/>
         </w:rPr>
         <w:drawing>
-          <wp:inline distT="0" distB="0" distL="0" distR="0" wp14:anchorId="1F5DC71D" wp14:editId="627C5443">
-            <wp:extent cx="5400040" cy="709295"/>
+          <wp:inline distT="0" distB="0" distL="0" distR="0" wp14:anchorId="3E226BA9" wp14:editId="0CA5158D">
+            <wp:extent cx="5400040" cy="711835"/>
             <wp:effectExtent l="0" t="0" r="0" b="0"/>
-            <wp:docPr id="18" name="Imagem 17">
-              <a:extLst xmlns:a="http://schemas.openxmlformats.org/drawingml/2006/main">
-                <a:ext uri="{FF2B5EF4-FFF2-40B4-BE49-F238E27FC236}">
-                  <a16:creationId xmlns:a16="http://schemas.microsoft.com/office/drawing/2014/main" id="{54D28444-796C-46EC-8538-4AB8EAC3DC48}"/>
-                </a:ext>
-              </a:extLst>
-            </wp:docPr>
+            <wp:docPr id="15" name="Imagem 15" descr="Uma imagem contendo Tabela&#10;&#10;Descrição gerada automaticamente"/>
             <wp:cNvGraphicFramePr>
               <a:graphicFrameLocks xmlns:a="http://schemas.openxmlformats.org/drawingml/2006/main" noChangeAspect="1"/>
             </wp:cNvGraphicFramePr>
@@ -1919,16 +1959,8 @@
               <a:graphicData uri="http://schemas.openxmlformats.org/drawingml/2006/picture">
                 <pic:pic xmlns:pic="http://schemas.openxmlformats.org/drawingml/2006/picture">
                   <pic:nvPicPr>
-                    <pic:cNvPr id="18" name="Imagem 17">
-                      <a:extLst>
-                        <a:ext uri="{FF2B5EF4-FFF2-40B4-BE49-F238E27FC236}">
-                          <a16:creationId xmlns:a16="http://schemas.microsoft.com/office/drawing/2014/main" id="{54D28444-796C-46EC-8538-4AB8EAC3DC48}"/>
-                        </a:ext>
-                      </a:extLst>
-                    </pic:cNvPr>
-                    <pic:cNvPicPr>
-                      <a:picLocks noChangeAspect="1"/>
-                    </pic:cNvPicPr>
+                    <pic:cNvPr id="15" name="Imagem 15" descr="Uma imagem contendo Tabela&#10;&#10;Descrição gerada automaticamente"/>
+                    <pic:cNvPicPr/>
                   </pic:nvPicPr>
                   <pic:blipFill>
                     <a:blip r:embed="rId13"/>
@@ -1939,7 +1971,7 @@
                   <pic:spPr>
                     <a:xfrm>
                       <a:off x="0" y="0"/>
-                      <a:ext cx="5400040" cy="709295"/>
+                      <a:ext cx="5400040" cy="711835"/>
                     </a:xfrm>
                     <a:prstGeom prst="rect">
                       <a:avLst/>
@@ -1964,26 +1996,6 @@
           <w:szCs w:val="24"/>
         </w:rPr>
       </w:pPr>
-      <w:r>
-        <w:rPr>
-          <w:rFonts w:ascii="Arial" w:hAnsi="Arial" w:cs="Arial"/>
-          <w:b/>
-          <w:bCs/>
-          <w:sz w:val="24"/>
-          <w:szCs w:val="24"/>
-        </w:rPr>
-        <w:t>U</w:t>
-      </w:r>
-      <w:r>
-        <w:rPr>
-          <w:rFonts w:ascii="Arial" w:hAnsi="Arial" w:cs="Arial"/>
-          <w:b/>
-          <w:bCs/>
-          <w:sz w:val="24"/>
-          <w:szCs w:val="24"/>
-        </w:rPr>
-        <w:t>midade</w:t>
-      </w:r>
     </w:p>
     <w:p>
       <w:pPr>
@@ -2002,15 +2014,48 @@
           <w:rFonts w:ascii="Arial" w:hAnsi="Arial" w:cs="Arial"/>
           <w:b/>
           <w:bCs/>
+          <w:sz w:val="24"/>
+          <w:szCs w:val="24"/>
+        </w:rPr>
+        <w:t>U</w:t>
+      </w:r>
+      <w:r>
+        <w:rPr>
+          <w:rFonts w:ascii="Arial" w:hAnsi="Arial" w:cs="Arial"/>
+          <w:b/>
+          <w:bCs/>
+          <w:sz w:val="24"/>
+          <w:szCs w:val="24"/>
+        </w:rPr>
+        <w:t>midade</w:t>
+      </w:r>
+    </w:p>
+    <w:p>
+      <w:pPr>
+        <w:spacing w:line="360" w:lineRule="auto"/>
+        <w:jc w:val="center"/>
+        <w:rPr>
+          <w:rFonts w:ascii="Arial" w:hAnsi="Arial" w:cs="Arial"/>
+          <w:b/>
+          <w:bCs/>
+          <w:sz w:val="24"/>
+          <w:szCs w:val="24"/>
+        </w:rPr>
+      </w:pPr>
+      <w:r>
+        <w:rPr>
+          <w:rFonts w:ascii="Arial" w:hAnsi="Arial" w:cs="Arial"/>
+          <w:b/>
+          <w:bCs/>
           <w:noProof/>
           <w:sz w:val="24"/>
           <w:szCs w:val="24"/>
         </w:rPr>
         <w:drawing>
-          <wp:inline distT="0" distB="0" distL="0" distR="0" wp14:anchorId="234583D2" wp14:editId="24AA5D58">
-            <wp:extent cx="2475781" cy="716136"/>
-            <wp:effectExtent l="0" t="0" r="1270" b="8255"/>
-            <wp:docPr id="11" name="Imagem 11" descr="Tabela&#10;&#10;Descrição gerada automaticamente"/>
+          <wp:inline distT="0" distB="0" distL="0" distR="0" wp14:anchorId="6C607485" wp14:editId="4B630D93">
+            <wp:extent cx="2095792" cy="714475"/>
+            <wp:effectExtent l="0" t="0" r="0" b="9525"/>
+            <wp:docPr id="16" name="Imagem 16" descr="Interface gráfica do usuário&#10;&#10;Descrição gerada automaticamente com confiança média"/>
             <wp:cNvGraphicFramePr>
               <a:graphicFrameLocks xmlns:a="http://schemas.openxmlformats.org/drawingml/2006/main" noChangeAspect="1"/>
             </wp:cNvGraphicFramePr>
@@ -2018,7 +2063,7 @@
               <a:graphicData uri="http://schemas.openxmlformats.org/drawingml/2006/picture">
                 <pic:pic xmlns:pic="http://schemas.openxmlformats.org/drawingml/2006/picture">
                   <pic:nvPicPr>
-                    <pic:cNvPr id="11" name="Imagem 11" descr="Tabela&#10;&#10;Descrição gerada automaticamente"/>
+                    <pic:cNvPr id="16" name="Imagem 16" descr="Interface gráfica do usuário&#10;&#10;Descrição gerada automaticamente com confiança média"/>
                     <pic:cNvPicPr/>
                   </pic:nvPicPr>
                   <pic:blipFill>
@@ -2030,7 +2075,7 @@
                   <pic:spPr>
                     <a:xfrm>
                       <a:off x="0" y="0"/>
-                      <a:ext cx="2589550" cy="749045"/>
+                      <a:ext cx="2095792" cy="714475"/>
                     </a:xfrm>
                     <a:prstGeom prst="rect">
                       <a:avLst/>
@@ -2060,20 +2105,15 @@
           <w:rFonts w:ascii="Arial" w:hAnsi="Arial" w:cs="Arial"/>
           <w:b/>
           <w:bCs/>
+          <w:noProof/>
           <w:sz w:val="24"/>
           <w:szCs w:val="24"/>
         </w:rPr>
         <w:drawing>
-          <wp:inline distT="0" distB="0" distL="0" distR="0" wp14:anchorId="5503FB41" wp14:editId="4CDA150C">
-            <wp:extent cx="5400040" cy="462915"/>
-            <wp:effectExtent l="0" t="0" r="0" b="0"/>
-            <wp:docPr id="13" name="Imagem 11">
-              <a:extLst xmlns:a="http://schemas.openxmlformats.org/drawingml/2006/main">
-                <a:ext uri="{FF2B5EF4-FFF2-40B4-BE49-F238E27FC236}">
-                  <a16:creationId xmlns:a16="http://schemas.microsoft.com/office/drawing/2014/main" id="{A4B8126A-AC2C-4200-9A0F-24A6FFAA12EB}"/>
-                </a:ext>
-              </a:extLst>
-            </wp:docPr>
+          <wp:inline distT="0" distB="0" distL="0" distR="0" wp14:anchorId="08C3C813" wp14:editId="30934229">
+            <wp:extent cx="5400040" cy="753110"/>
+            <wp:effectExtent l="0" t="0" r="0" b="8890"/>
+            <wp:docPr id="17" name="Imagem 17" descr="Tabela&#10;&#10;Descrição gerada automaticamente com confiança baixa"/>
             <wp:cNvGraphicFramePr>
               <a:graphicFrameLocks xmlns:a="http://schemas.openxmlformats.org/drawingml/2006/main" noChangeAspect="1"/>
             </wp:cNvGraphicFramePr>
@@ -2081,16 +2121,8 @@
               <a:graphicData uri="http://schemas.openxmlformats.org/drawingml/2006/picture">
                 <pic:pic xmlns:pic="http://schemas.openxmlformats.org/drawingml/2006/picture">
                   <pic:nvPicPr>
-                    <pic:cNvPr id="12" name="Imagem 11">
-                      <a:extLst>
-                        <a:ext uri="{FF2B5EF4-FFF2-40B4-BE49-F238E27FC236}">
-                          <a16:creationId xmlns:a16="http://schemas.microsoft.com/office/drawing/2014/main" id="{A4B8126A-AC2C-4200-9A0F-24A6FFAA12EB}"/>
-                        </a:ext>
-                      </a:extLst>
-                    </pic:cNvPr>
-                    <pic:cNvPicPr>
-                      <a:picLocks noChangeAspect="1"/>
-                    </pic:cNvPicPr>
+                    <pic:cNvPr id="17" name="Imagem 17" descr="Tabela&#10;&#10;Descrição gerada automaticamente com confiança baixa"/>
+                    <pic:cNvPicPr/>
                   </pic:nvPicPr>
                   <pic:blipFill>
                     <a:blip r:embed="rId15"/>
@@ -2101,7 +2133,7 @@
                   <pic:spPr>
                     <a:xfrm>
                       <a:off x="0" y="0"/>
-                      <a:ext cx="5400040" cy="462915"/>
+                      <a:ext cx="5400040" cy="753110"/>
                     </a:xfrm>
                     <a:prstGeom prst="rect">
                       <a:avLst/>
@@ -2117,7 +2149,6 @@
     <w:p>
       <w:pPr>
         <w:spacing w:line="360" w:lineRule="auto"/>
-        <w:ind w:firstLine="567"/>
         <w:jc w:val="center"/>
         <w:rPr>
           <w:rFonts w:ascii="Arial" w:hAnsi="Arial" w:cs="Arial"/>
@@ -2127,14 +2158,37 @@
           <w:szCs w:val="24"/>
         </w:rPr>
       </w:pPr>
-      <w:r>
-        <w:rPr>
-          <w:rFonts w:ascii="Arial" w:hAnsi="Arial" w:cs="Arial"/>
-          <w:b/>
-          <w:bCs/>
-          <w:sz w:val="24"/>
-          <w:szCs w:val="24"/>
-        </w:rPr>
+    </w:p>
+    <w:p>
+      <w:pPr>
+        <w:jc w:val="center"/>
+        <w:rPr>
+          <w:rFonts w:ascii="Arial" w:hAnsi="Arial" w:cs="Arial"/>
+          <w:b/>
+          <w:bCs/>
+          <w:sz w:val="24"/>
+          <w:szCs w:val="24"/>
+        </w:rPr>
+      </w:pPr>
+      <w:r>
+        <w:rPr>
+          <w:rFonts w:ascii="Arial" w:hAnsi="Arial" w:cs="Arial"/>
+          <w:b/>
+          <w:bCs/>
+          <w:sz w:val="24"/>
+          <w:szCs w:val="24"/>
+        </w:rPr>
+        <w:br w:type="page"/>
+      </w:r>
+      <w:r>
+        <w:rPr>
+          <w:rFonts w:ascii="Arial" w:hAnsi="Arial" w:cs="Arial"/>
+          <w:b/>
+          <w:bCs/>
+          <w:sz w:val="24"/>
+          <w:szCs w:val="24"/>
+        </w:rPr>
+        <w:lastRenderedPageBreak/>
         <w:t>L</w:t>
       </w:r>
       <w:r>
@@ -2170,10 +2224,10 @@
           <w:szCs w:val="24"/>
         </w:rPr>
         <w:drawing>
-          <wp:inline distT="0" distB="0" distL="0" distR="0" wp14:anchorId="3BB62243" wp14:editId="2E8FC5BF">
-            <wp:extent cx="2599614" cy="781050"/>
-            <wp:effectExtent l="0" t="0" r="0" b="0"/>
-            <wp:docPr id="6" name="Imagem 6" descr="Tabela&#10;&#10;Descrição gerada automaticamente com confiança baixa"/>
+          <wp:inline distT="0" distB="0" distL="0" distR="0" wp14:anchorId="7FA0702C" wp14:editId="48FC3D8C">
+            <wp:extent cx="2105319" cy="733527"/>
+            <wp:effectExtent l="0" t="0" r="9525" b="9525"/>
+            <wp:docPr id="19" name="Imagem 19" descr="Interface gráfica do usuário&#10;&#10;Descrição gerada automaticamente"/>
             <wp:cNvGraphicFramePr>
               <a:graphicFrameLocks xmlns:a="http://schemas.openxmlformats.org/drawingml/2006/main" noChangeAspect="1"/>
             </wp:cNvGraphicFramePr>
@@ -2181,7 +2235,7 @@
               <a:graphicData uri="http://schemas.openxmlformats.org/drawingml/2006/picture">
                 <pic:pic xmlns:pic="http://schemas.openxmlformats.org/drawingml/2006/picture">
                   <pic:nvPicPr>
-                    <pic:cNvPr id="6" name="Imagem 6" descr="Tabela&#10;&#10;Descrição gerada automaticamente com confiança baixa"/>
+                    <pic:cNvPr id="19" name="Imagem 19" descr="Interface gráfica do usuário&#10;&#10;Descrição gerada automaticamente"/>
                     <pic:cNvPicPr/>
                   </pic:nvPicPr>
                   <pic:blipFill>
@@ -2193,7 +2247,7 @@
                   <pic:spPr>
                     <a:xfrm>
                       <a:off x="0" y="0"/>
-                      <a:ext cx="2605035" cy="782679"/>
+                      <a:ext cx="2105319" cy="733527"/>
                     </a:xfrm>
                     <a:prstGeom prst="rect">
                       <a:avLst/>
@@ -2223,20 +2277,15 @@
           <w:rFonts w:ascii="Arial" w:hAnsi="Arial" w:cs="Arial"/>
           <w:b/>
           <w:bCs/>
+          <w:noProof/>
           <w:sz w:val="24"/>
           <w:szCs w:val="24"/>
         </w:rPr>
         <w:drawing>
-          <wp:inline distT="0" distB="0" distL="0" distR="0" wp14:anchorId="62C101B3" wp14:editId="787108C5">
-            <wp:extent cx="5400040" cy="619125"/>
-            <wp:effectExtent l="0" t="0" r="0" b="9525"/>
-            <wp:docPr id="14" name="Imagem 5">
-              <a:extLst xmlns:a="http://schemas.openxmlformats.org/drawingml/2006/main">
-                <a:ext uri="{FF2B5EF4-FFF2-40B4-BE49-F238E27FC236}">
-                  <a16:creationId xmlns:a16="http://schemas.microsoft.com/office/drawing/2014/main" id="{7521D502-2B9E-43DE-A989-4734810A2270}"/>
-                </a:ext>
-              </a:extLst>
-            </wp:docPr>
+          <wp:inline distT="0" distB="0" distL="0" distR="0" wp14:anchorId="1F0DBB9B" wp14:editId="0919C283">
+            <wp:extent cx="5624027" cy="733425"/>
+            <wp:effectExtent l="0" t="0" r="0" b="0"/>
+            <wp:docPr id="20" name="Imagem 20" descr="Interface gráfica do usuário&#10;&#10;Descrição gerada automaticamente com confiança média"/>
             <wp:cNvGraphicFramePr>
               <a:graphicFrameLocks xmlns:a="http://schemas.openxmlformats.org/drawingml/2006/main" noChangeAspect="1"/>
             </wp:cNvGraphicFramePr>
@@ -2244,26 +2293,19 @@
               <a:graphicData uri="http://schemas.openxmlformats.org/drawingml/2006/picture">
                 <pic:pic xmlns:pic="http://schemas.openxmlformats.org/drawingml/2006/picture">
                   <pic:nvPicPr>
-                    <pic:cNvPr id="6" name="Imagem 5">
-                      <a:extLst>
-                        <a:ext uri="{FF2B5EF4-FFF2-40B4-BE49-F238E27FC236}">
-                          <a16:creationId xmlns:a16="http://schemas.microsoft.com/office/drawing/2014/main" id="{7521D502-2B9E-43DE-A989-4734810A2270}"/>
-                        </a:ext>
-                      </a:extLst>
-                    </pic:cNvPr>
-                    <pic:cNvPicPr>
-                      <a:picLocks noChangeAspect="1"/>
-                    </pic:cNvPicPr>
+                    <pic:cNvPr id="20" name="Imagem 20" descr="Interface gráfica do usuário&#10;&#10;Descrição gerada automaticamente com confiança média"/>
+                    <pic:cNvPicPr/>
                   </pic:nvPicPr>
-                  <pic:blipFill rotWithShape="1">
+                  <pic:blipFill>
                     <a:blip r:embed="rId17"/>
-                    <a:srcRect/>
-                    <a:stretch/>
+                    <a:stretch>
+                      <a:fillRect/>
+                    </a:stretch>
                   </pic:blipFill>
                   <pic:spPr>
                     <a:xfrm>
                       <a:off x="0" y="0"/>
-                      <a:ext cx="5400040" cy="619125"/>
+                      <a:ext cx="5625420" cy="733607"/>
                     </a:xfrm>
                     <a:prstGeom prst="rect">
                       <a:avLst/>
@@ -2275,19 +2317,6 @@
           </wp:inline>
         </w:drawing>
       </w:r>
-    </w:p>
-    <w:p>
-      <w:pPr>
-        <w:spacing w:line="360" w:lineRule="auto"/>
-        <w:jc w:val="both"/>
-        <w:rPr>
-          <w:rFonts w:ascii="Arial" w:hAnsi="Arial" w:cs="Arial"/>
-          <w:b/>
-          <w:bCs/>
-          <w:sz w:val="24"/>
-          <w:szCs w:val="24"/>
-        </w:rPr>
-      </w:pPr>
     </w:p>
     <w:sectPr>
       <w:pgSz w:w="11906" w:h="16838"/>
@@ -2300,7 +2329,7 @@
 </file>
 
 <file path=word/styles.xml><?xml version="1.0" encoding="utf-8"?>
-<w:styles xmlns:mc="http://schemas.openxmlformats.org/markup-compatibility/2006" xmlns:r="http://schemas.openxmlformats.org/officeDocument/2006/relationships" xmlns:w="http://schemas.openxmlformats.org/wordprocessingml/2006/main" xmlns:w14="http://schemas.microsoft.com/office/word/2010/wordml" xmlns:w15="http://schemas.microsoft.com/office/word/2012/wordml" xmlns:w16cex="http://schemas.microsoft.com/office/word/2018/wordml/cex" xmlns:w16cid="http://schemas.microsoft.com/office/word/2016/wordml/cid" xmlns:w16="http://schemas.microsoft.com/office/word/2018/wordml" xmlns:w16se="http://schemas.microsoft.com/office/word/2015/wordml/symex" mc:Ignorable="w14 w15 w16se w16cid w16 w16cex">
+<w:styles xmlns:mc="http://schemas.openxmlformats.org/markup-compatibility/2006" xmlns:r="http://schemas.openxmlformats.org/officeDocument/2006/relationships" xmlns:w="http://schemas.openxmlformats.org/wordprocessingml/2006/main" xmlns:w14="http://schemas.microsoft.com/office/word/2010/wordml" xmlns:w15="http://schemas.microsoft.com/office/word/2012/wordml" xmlns:w16cex="http://schemas.microsoft.com/office/word/2018/wordml/cex" xmlns:w16cid="http://schemas.microsoft.com/office/word/2016/wordml/cid" xmlns:w16="http://schemas.microsoft.com/office/word/2018/wordml" xmlns:w16sdtdh="http://schemas.microsoft.com/office/word/2020/wordml/sdtdatahash" xmlns:w16se="http://schemas.microsoft.com/office/word/2015/wordml/symex" mc:Ignorable="w14 w15 w16se w16cid w16 w16cex w16sdtdh">
   <w:docDefaults>
     <w:rPrDefault>
       <w:rPr>
@@ -2701,6 +2730,7 @@
   <w:style w:type="character" w:default="1" w:styleId="Fontepargpadro">
     <w:name w:val="Default Paragraph Font"/>
     <w:uiPriority w:val="1"/>
+    <w:semiHidden/>
     <w:unhideWhenUsed/>
   </w:style>
   <w:style w:type="table" w:default="1" w:styleId="Tabelanormal">
@@ -3023,18 +3053,18 @@
 </file>
 
 <file path=customXml/item1.xml><?xml version="1.0" encoding="utf-8"?>
+<p:properties xmlns:p="http://schemas.microsoft.com/office/2006/metadata/properties" xmlns:xsi="http://www.w3.org/2001/XMLSchema-instance" xmlns:pc="http://schemas.microsoft.com/office/infopath/2007/PartnerControls">
+  <documentManagement/>
+</p:properties>
+</file>
+
+<file path=customXml/item2.xml><?xml version="1.0" encoding="utf-8"?>
 <?mso-contentType ?>
 <FormTemplates xmlns="http://schemas.microsoft.com/sharepoint/v3/contenttype/forms">
   <Display>DocumentLibraryForm</Display>
   <Edit>DocumentLibraryForm</Edit>
   <New>DocumentLibraryForm</New>
 </FormTemplates>
-</file>
-
-<file path=customXml/item2.xml><?xml version="1.0" encoding="utf-8"?>
-<p:properties xmlns:p="http://schemas.microsoft.com/office/2006/metadata/properties" xmlns:xsi="http://www.w3.org/2001/XMLSchema-instance" xmlns:pc="http://schemas.microsoft.com/office/infopath/2007/PartnerControls">
-  <documentManagement/>
-</p:properties>
 </file>
 
 <file path=customXml/item3.xml><?xml version="1.0" encoding="utf-8"?>
@@ -3184,18 +3214,25 @@
 </file>
 
 <file path=customXml/itemProps1.xml><?xml version="1.0" encoding="utf-8"?>
-<ds:datastoreItem xmlns:ds="http://schemas.openxmlformats.org/officeDocument/2006/customXml" ds:itemID="{268D9E7E-B152-476F-A548-8EA3CA6971FD}">
+<ds:datastoreItem xmlns:ds="http://schemas.openxmlformats.org/officeDocument/2006/customXml" ds:itemID="{B2986DF0-857F-461F-AA8C-E5AE750A0E38}">
   <ds:schemaRefs>
-    <ds:schemaRef ds:uri="http://schemas.microsoft.com/sharepoint/v3/contenttype/forms"/>
+    <ds:schemaRef ds:uri="2738bcf7-a7d1-483c-b8c3-3b8e485feb0d"/>
+    <ds:schemaRef ds:uri="http://purl.org/dc/terms/"/>
+    <ds:schemaRef ds:uri="http://purl.org/dc/elements/1.1/"/>
+    <ds:schemaRef ds:uri="http://schemas.microsoft.com/office/2006/documentManagement/types"/>
+    <ds:schemaRef ds:uri="http://www.w3.org/XML/1998/namespace"/>
+    <ds:schemaRef ds:uri="http://purl.org/dc/dcmitype/"/>
+    <ds:schemaRef ds:uri="http://schemas.microsoft.com/office/infopath/2007/PartnerControls"/>
+    <ds:schemaRef ds:uri="http://schemas.openxmlformats.org/package/2006/metadata/core-properties"/>
+    <ds:schemaRef ds:uri="http://schemas.microsoft.com/office/2006/metadata/properties"/>
   </ds:schemaRefs>
 </ds:datastoreItem>
 </file>
 
 <file path=customXml/itemProps2.xml><?xml version="1.0" encoding="utf-8"?>
-<ds:datastoreItem xmlns:ds="http://schemas.openxmlformats.org/officeDocument/2006/customXml" ds:itemID="{B2986DF0-857F-461F-AA8C-E5AE750A0E38}">
+<ds:datastoreItem xmlns:ds="http://schemas.openxmlformats.org/officeDocument/2006/customXml" ds:itemID="{268D9E7E-B152-476F-A548-8EA3CA6971FD}">
   <ds:schemaRefs>
-    <ds:schemaRef ds:uri="http://schemas.microsoft.com/office/2006/metadata/properties"/>
-    <ds:schemaRef ds:uri="http://schemas.microsoft.com/office/infopath/2007/PartnerControls"/>
+    <ds:schemaRef ds:uri="http://schemas.microsoft.com/sharepoint/v3/contenttype/forms"/>
   </ds:schemaRefs>
 </ds:datastoreItem>
 </file>

</xml_diff>

<commit_message>
Atualizando o relatório de Arq
</commit_message>
<xml_diff>
--- a/Sprint 2/Documentação/Relatório de Arq. Comp/Relatório - Arqu. Comp.docx
+++ b/Sprint 2/Documentação/Relatório de Arq. Comp/Relatório - Arqu. Comp.docx
@@ -1786,10 +1786,16 @@
           <w:szCs w:val="24"/>
         </w:rPr>
         <w:drawing>
-          <wp:inline distT="0" distB="0" distL="0" distR="0" wp14:anchorId="2B8C14D7" wp14:editId="67483347">
-            <wp:extent cx="5400040" cy="723900"/>
+          <wp:inline distT="0" distB="0" distL="0" distR="0" wp14:anchorId="6A37E155" wp14:editId="3DA869EC">
+            <wp:extent cx="5772871" cy="609600"/>
             <wp:effectExtent l="0" t="0" r="0" b="0"/>
-            <wp:docPr id="13" name="Imagem 13" descr="Tabela&#10;&#10;Descrição gerada automaticamente"/>
+            <wp:docPr id="8" name="Imagem 7">
+              <a:extLst xmlns:a="http://schemas.openxmlformats.org/drawingml/2006/main">
+                <a:ext uri="{FF2B5EF4-FFF2-40B4-BE49-F238E27FC236}">
+                  <a16:creationId xmlns:a16="http://schemas.microsoft.com/office/drawing/2014/main" id="{84DE8234-9CD7-4E36-A35F-52CD51593D22}"/>
+                </a:ext>
+              </a:extLst>
+            </wp:docPr>
             <wp:cNvGraphicFramePr>
               <a:graphicFrameLocks xmlns:a="http://schemas.openxmlformats.org/drawingml/2006/main" noChangeAspect="1"/>
             </wp:cNvGraphicFramePr>
@@ -1797,8 +1803,16 @@
               <a:graphicData uri="http://schemas.openxmlformats.org/drawingml/2006/picture">
                 <pic:pic xmlns:pic="http://schemas.openxmlformats.org/drawingml/2006/picture">
                   <pic:nvPicPr>
-                    <pic:cNvPr id="13" name="Imagem 13" descr="Tabela&#10;&#10;Descrição gerada automaticamente"/>
-                    <pic:cNvPicPr/>
+                    <pic:cNvPr id="8" name="Imagem 7">
+                      <a:extLst>
+                        <a:ext uri="{FF2B5EF4-FFF2-40B4-BE49-F238E27FC236}">
+                          <a16:creationId xmlns:a16="http://schemas.microsoft.com/office/drawing/2014/main" id="{84DE8234-9CD7-4E36-A35F-52CD51593D22}"/>
+                        </a:ext>
+                      </a:extLst>
+                    </pic:cNvPr>
+                    <pic:cNvPicPr>
+                      <a:picLocks noChangeAspect="1"/>
+                    </pic:cNvPicPr>
                   </pic:nvPicPr>
                   <pic:blipFill>
                     <a:blip r:embed="rId11"/>
@@ -1809,7 +1823,7 @@
                   <pic:spPr>
                     <a:xfrm>
                       <a:off x="0" y="0"/>
-                      <a:ext cx="5400040" cy="723900"/>
+                      <a:ext cx="5774328" cy="609754"/>
                     </a:xfrm>
                     <a:prstGeom prst="rect">
                       <a:avLst/>
@@ -1943,15 +1957,20 @@
           <w:rFonts w:ascii="Arial" w:hAnsi="Arial" w:cs="Arial"/>
           <w:b/>
           <w:bCs/>
-          <w:noProof/>
           <w:sz w:val="24"/>
           <w:szCs w:val="24"/>
         </w:rPr>
         <w:drawing>
-          <wp:inline distT="0" distB="0" distL="0" distR="0" wp14:anchorId="3E226BA9" wp14:editId="0CA5158D">
-            <wp:extent cx="5400040" cy="711835"/>
-            <wp:effectExtent l="0" t="0" r="0" b="0"/>
-            <wp:docPr id="15" name="Imagem 15" descr="Uma imagem contendo Tabela&#10;&#10;Descrição gerada automaticamente"/>
+          <wp:inline distT="0" distB="0" distL="0" distR="0" wp14:anchorId="6A613F69" wp14:editId="4632ED76">
+            <wp:extent cx="5791200" cy="645585"/>
+            <wp:effectExtent l="0" t="0" r="0" b="2540"/>
+            <wp:docPr id="2" name="Imagem 9">
+              <a:extLst xmlns:a="http://schemas.openxmlformats.org/drawingml/2006/main">
+                <a:ext uri="{FF2B5EF4-FFF2-40B4-BE49-F238E27FC236}">
+                  <a16:creationId xmlns:a16="http://schemas.microsoft.com/office/drawing/2014/main" id="{081D0216-B40B-4C18-8A7C-6D79FF122DBB}"/>
+                </a:ext>
+              </a:extLst>
+            </wp:docPr>
             <wp:cNvGraphicFramePr>
               <a:graphicFrameLocks xmlns:a="http://schemas.openxmlformats.org/drawingml/2006/main" noChangeAspect="1"/>
             </wp:cNvGraphicFramePr>
@@ -1959,8 +1978,16 @@
               <a:graphicData uri="http://schemas.openxmlformats.org/drawingml/2006/picture">
                 <pic:pic xmlns:pic="http://schemas.openxmlformats.org/drawingml/2006/picture">
                   <pic:nvPicPr>
-                    <pic:cNvPr id="15" name="Imagem 15" descr="Uma imagem contendo Tabela&#10;&#10;Descrição gerada automaticamente"/>
-                    <pic:cNvPicPr/>
+                    <pic:cNvPr id="10" name="Imagem 9">
+                      <a:extLst>
+                        <a:ext uri="{FF2B5EF4-FFF2-40B4-BE49-F238E27FC236}">
+                          <a16:creationId xmlns:a16="http://schemas.microsoft.com/office/drawing/2014/main" id="{081D0216-B40B-4C18-8A7C-6D79FF122DBB}"/>
+                        </a:ext>
+                      </a:extLst>
+                    </pic:cNvPr>
+                    <pic:cNvPicPr>
+                      <a:picLocks noChangeAspect="1"/>
+                    </pic:cNvPicPr>
                   </pic:nvPicPr>
                   <pic:blipFill>
                     <a:blip r:embed="rId13"/>
@@ -1971,7 +1998,7 @@
                   <pic:spPr>
                     <a:xfrm>
                       <a:off x="0" y="0"/>
-                      <a:ext cx="5400040" cy="711835"/>
+                      <a:ext cx="5807869" cy="647443"/>
                     </a:xfrm>
                     <a:prstGeom prst="rect">
                       <a:avLst/>
@@ -2105,15 +2132,20 @@
           <w:rFonts w:ascii="Arial" w:hAnsi="Arial" w:cs="Arial"/>
           <w:b/>
           <w:bCs/>
-          <w:noProof/>
           <w:sz w:val="24"/>
           <w:szCs w:val="24"/>
         </w:rPr>
         <w:drawing>
-          <wp:inline distT="0" distB="0" distL="0" distR="0" wp14:anchorId="08C3C813" wp14:editId="30934229">
-            <wp:extent cx="5400040" cy="753110"/>
-            <wp:effectExtent l="0" t="0" r="0" b="8890"/>
-            <wp:docPr id="17" name="Imagem 17" descr="Tabela&#10;&#10;Descrição gerada automaticamente com confiança baixa"/>
+          <wp:inline distT="0" distB="0" distL="0" distR="0" wp14:anchorId="423C3DB6" wp14:editId="20466C4B">
+            <wp:extent cx="5842660" cy="628650"/>
+            <wp:effectExtent l="0" t="0" r="5715" b="0"/>
+            <wp:docPr id="13" name="Imagem 12">
+              <a:extLst xmlns:a="http://schemas.openxmlformats.org/drawingml/2006/main">
+                <a:ext uri="{FF2B5EF4-FFF2-40B4-BE49-F238E27FC236}">
+                  <a16:creationId xmlns:a16="http://schemas.microsoft.com/office/drawing/2014/main" id="{05FA673B-E9B6-41DA-80A4-BF3E2A33122A}"/>
+                </a:ext>
+              </a:extLst>
+            </wp:docPr>
             <wp:cNvGraphicFramePr>
               <a:graphicFrameLocks xmlns:a="http://schemas.openxmlformats.org/drawingml/2006/main" noChangeAspect="1"/>
             </wp:cNvGraphicFramePr>
@@ -2121,8 +2153,16 @@
               <a:graphicData uri="http://schemas.openxmlformats.org/drawingml/2006/picture">
                 <pic:pic xmlns:pic="http://schemas.openxmlformats.org/drawingml/2006/picture">
                   <pic:nvPicPr>
-                    <pic:cNvPr id="17" name="Imagem 17" descr="Tabela&#10;&#10;Descrição gerada automaticamente com confiança baixa"/>
-                    <pic:cNvPicPr/>
+                    <pic:cNvPr id="13" name="Imagem 12">
+                      <a:extLst>
+                        <a:ext uri="{FF2B5EF4-FFF2-40B4-BE49-F238E27FC236}">
+                          <a16:creationId xmlns:a16="http://schemas.microsoft.com/office/drawing/2014/main" id="{05FA673B-E9B6-41DA-80A4-BF3E2A33122A}"/>
+                        </a:ext>
+                      </a:extLst>
+                    </pic:cNvPr>
+                    <pic:cNvPicPr>
+                      <a:picLocks noChangeAspect="1"/>
+                    </pic:cNvPicPr>
                   </pic:nvPicPr>
                   <pic:blipFill>
                     <a:blip r:embed="rId15"/>
@@ -2133,7 +2173,7 @@
                   <pic:spPr>
                     <a:xfrm>
                       <a:off x="0" y="0"/>
-                      <a:ext cx="5400040" cy="753110"/>
+                      <a:ext cx="5909868" cy="635881"/>
                     </a:xfrm>
                     <a:prstGeom prst="rect">
                       <a:avLst/>
@@ -2277,15 +2317,20 @@
           <w:rFonts w:ascii="Arial" w:hAnsi="Arial" w:cs="Arial"/>
           <w:b/>
           <w:bCs/>
-          <w:noProof/>
           <w:sz w:val="24"/>
           <w:szCs w:val="24"/>
         </w:rPr>
         <w:drawing>
-          <wp:inline distT="0" distB="0" distL="0" distR="0" wp14:anchorId="1F0DBB9B" wp14:editId="0919C283">
-            <wp:extent cx="5624027" cy="733425"/>
-            <wp:effectExtent l="0" t="0" r="0" b="0"/>
-            <wp:docPr id="20" name="Imagem 20" descr="Interface gráfica do usuário&#10;&#10;Descrição gerada automaticamente com confiança média"/>
+          <wp:inline distT="0" distB="0" distL="0" distR="0" wp14:anchorId="30B2F039" wp14:editId="7A8F97A5">
+            <wp:extent cx="5942482" cy="619125"/>
+            <wp:effectExtent l="0" t="0" r="1270" b="0"/>
+            <wp:docPr id="18" name="Imagem 17">
+              <a:extLst xmlns:a="http://schemas.openxmlformats.org/drawingml/2006/main">
+                <a:ext uri="{FF2B5EF4-FFF2-40B4-BE49-F238E27FC236}">
+                  <a16:creationId xmlns:a16="http://schemas.microsoft.com/office/drawing/2014/main" id="{012672DB-C1CC-4A9C-98B7-68B13607C04E}"/>
+                </a:ext>
+              </a:extLst>
+            </wp:docPr>
             <wp:cNvGraphicFramePr>
               <a:graphicFrameLocks xmlns:a="http://schemas.openxmlformats.org/drawingml/2006/main" noChangeAspect="1"/>
             </wp:cNvGraphicFramePr>
@@ -2293,8 +2338,16 @@
               <a:graphicData uri="http://schemas.openxmlformats.org/drawingml/2006/picture">
                 <pic:pic xmlns:pic="http://schemas.openxmlformats.org/drawingml/2006/picture">
                   <pic:nvPicPr>
-                    <pic:cNvPr id="20" name="Imagem 20" descr="Interface gráfica do usuário&#10;&#10;Descrição gerada automaticamente com confiança média"/>
-                    <pic:cNvPicPr/>
+                    <pic:cNvPr id="18" name="Imagem 17">
+                      <a:extLst>
+                        <a:ext uri="{FF2B5EF4-FFF2-40B4-BE49-F238E27FC236}">
+                          <a16:creationId xmlns:a16="http://schemas.microsoft.com/office/drawing/2014/main" id="{012672DB-C1CC-4A9C-98B7-68B13607C04E}"/>
+                        </a:ext>
+                      </a:extLst>
+                    </pic:cNvPr>
+                    <pic:cNvPicPr>
+                      <a:picLocks noChangeAspect="1"/>
+                    </pic:cNvPicPr>
                   </pic:nvPicPr>
                   <pic:blipFill>
                     <a:blip r:embed="rId17"/>
@@ -2305,7 +2358,7 @@
                   <pic:spPr>
                     <a:xfrm>
                       <a:off x="0" y="0"/>
-                      <a:ext cx="5625420" cy="733607"/>
+                      <a:ext cx="5945970" cy="619488"/>
                     </a:xfrm>
                     <a:prstGeom prst="rect">
                       <a:avLst/>
@@ -2730,7 +2783,6 @@
   <w:style w:type="character" w:default="1" w:styleId="Fontepargpadro">
     <w:name w:val="Default Paragraph Font"/>
     <w:uiPriority w:val="1"/>
-    <w:semiHidden/>
     <w:unhideWhenUsed/>
   </w:style>
   <w:style w:type="table" w:default="1" w:styleId="Tabelanormal">
@@ -3053,18 +3105,18 @@
 </file>
 
 <file path=customXml/item1.xml><?xml version="1.0" encoding="utf-8"?>
-<p:properties xmlns:p="http://schemas.microsoft.com/office/2006/metadata/properties" xmlns:xsi="http://www.w3.org/2001/XMLSchema-instance" xmlns:pc="http://schemas.microsoft.com/office/infopath/2007/PartnerControls">
-  <documentManagement/>
-</p:properties>
-</file>
-
-<file path=customXml/item2.xml><?xml version="1.0" encoding="utf-8"?>
 <?mso-contentType ?>
 <FormTemplates xmlns="http://schemas.microsoft.com/sharepoint/v3/contenttype/forms">
   <Display>DocumentLibraryForm</Display>
   <Edit>DocumentLibraryForm</Edit>
   <New>DocumentLibraryForm</New>
 </FormTemplates>
+</file>
+
+<file path=customXml/item2.xml><?xml version="1.0" encoding="utf-8"?>
+<p:properties xmlns:p="http://schemas.microsoft.com/office/2006/metadata/properties" xmlns:xsi="http://www.w3.org/2001/XMLSchema-instance" xmlns:pc="http://schemas.microsoft.com/office/infopath/2007/PartnerControls">
+  <documentManagement/>
+</p:properties>
 </file>
 
 <file path=customXml/item3.xml><?xml version="1.0" encoding="utf-8"?>
@@ -3214,25 +3266,18 @@
 </file>
 
 <file path=customXml/itemProps1.xml><?xml version="1.0" encoding="utf-8"?>
-<ds:datastoreItem xmlns:ds="http://schemas.openxmlformats.org/officeDocument/2006/customXml" ds:itemID="{B2986DF0-857F-461F-AA8C-E5AE750A0E38}">
+<ds:datastoreItem xmlns:ds="http://schemas.openxmlformats.org/officeDocument/2006/customXml" ds:itemID="{268D9E7E-B152-476F-A548-8EA3CA6971FD}">
   <ds:schemaRefs>
-    <ds:schemaRef ds:uri="2738bcf7-a7d1-483c-b8c3-3b8e485feb0d"/>
-    <ds:schemaRef ds:uri="http://purl.org/dc/terms/"/>
-    <ds:schemaRef ds:uri="http://purl.org/dc/elements/1.1/"/>
-    <ds:schemaRef ds:uri="http://schemas.microsoft.com/office/2006/documentManagement/types"/>
-    <ds:schemaRef ds:uri="http://www.w3.org/XML/1998/namespace"/>
-    <ds:schemaRef ds:uri="http://purl.org/dc/dcmitype/"/>
-    <ds:schemaRef ds:uri="http://schemas.microsoft.com/office/infopath/2007/PartnerControls"/>
-    <ds:schemaRef ds:uri="http://schemas.openxmlformats.org/package/2006/metadata/core-properties"/>
-    <ds:schemaRef ds:uri="http://schemas.microsoft.com/office/2006/metadata/properties"/>
+    <ds:schemaRef ds:uri="http://schemas.microsoft.com/sharepoint/v3/contenttype/forms"/>
   </ds:schemaRefs>
 </ds:datastoreItem>
 </file>
 
 <file path=customXml/itemProps2.xml><?xml version="1.0" encoding="utf-8"?>
-<ds:datastoreItem xmlns:ds="http://schemas.openxmlformats.org/officeDocument/2006/customXml" ds:itemID="{268D9E7E-B152-476F-A548-8EA3CA6971FD}">
+<ds:datastoreItem xmlns:ds="http://schemas.openxmlformats.org/officeDocument/2006/customXml" ds:itemID="{B2986DF0-857F-461F-AA8C-E5AE750A0E38}">
   <ds:schemaRefs>
-    <ds:schemaRef ds:uri="http://schemas.microsoft.com/sharepoint/v3/contenttype/forms"/>
+    <ds:schemaRef ds:uri="http://schemas.microsoft.com/office/2006/metadata/properties"/>
+    <ds:schemaRef ds:uri="http://schemas.microsoft.com/office/infopath/2007/PartnerControls"/>
   </ds:schemaRefs>
 </ds:datastoreItem>
 </file>

</xml_diff>

<commit_message>
Corrigindo a parte de luminosidade - analytics
</commit_message>
<xml_diff>
--- a/Sprint 2/Documentação/Relatório de Arq. Comp/Relatório - Arqu. Comp.docx
+++ b/Sprint 2/Documentação/Relatório de Arq. Comp/Relatório - Arqu. Comp.docx
@@ -329,7 +329,25 @@
           <w:sz w:val="24"/>
           <w:szCs w:val="24"/>
         </w:rPr>
-        <w:t>Relax Machine consiste no monitoramento d</w:t>
+        <w:t xml:space="preserve">Relax </w:t>
+      </w:r>
+      <w:proofErr w:type="spellStart"/>
+      <w:r>
+        <w:rPr>
+          <w:rFonts w:ascii="Arial" w:hAnsi="Arial" w:cs="Arial"/>
+          <w:sz w:val="24"/>
+          <w:szCs w:val="24"/>
+        </w:rPr>
+        <w:t>Machine</w:t>
+      </w:r>
+      <w:proofErr w:type="spellEnd"/>
+      <w:r>
+        <w:rPr>
+          <w:rFonts w:ascii="Arial" w:hAnsi="Arial" w:cs="Arial"/>
+          <w:sz w:val="24"/>
+          <w:szCs w:val="24"/>
+        </w:rPr>
+        <w:t xml:space="preserve"> consiste no monitoramento d</w:t>
       </w:r>
       <w:r>
         <w:rPr>
@@ -393,7 +411,25 @@
           <w:sz w:val="24"/>
           <w:szCs w:val="24"/>
         </w:rPr>
-        <w:t xml:space="preserve">da empresa Ferbgam </w:t>
+        <w:t xml:space="preserve">da empresa </w:t>
+      </w:r>
+      <w:proofErr w:type="spellStart"/>
+      <w:r>
+        <w:rPr>
+          <w:rFonts w:ascii="Arial" w:hAnsi="Arial" w:cs="Arial"/>
+          <w:sz w:val="24"/>
+          <w:szCs w:val="24"/>
+        </w:rPr>
+        <w:t>Ferbgam</w:t>
+      </w:r>
+      <w:proofErr w:type="spellEnd"/>
+      <w:r>
+        <w:rPr>
+          <w:rFonts w:ascii="Arial" w:hAnsi="Arial" w:cs="Arial"/>
+          <w:sz w:val="24"/>
+          <w:szCs w:val="24"/>
+        </w:rPr>
+        <w:t xml:space="preserve"> </w:t>
       </w:r>
       <w:r>
         <w:rPr>
@@ -629,7 +665,25 @@
           <w:sz w:val="24"/>
           <w:szCs w:val="24"/>
         </w:rPr>
-        <w:t xml:space="preserve">, a Relax Machine também </w:t>
+        <w:t xml:space="preserve">, a Relax </w:t>
+      </w:r>
+      <w:proofErr w:type="spellStart"/>
+      <w:r>
+        <w:rPr>
+          <w:rFonts w:ascii="Arial" w:hAnsi="Arial" w:cs="Arial"/>
+          <w:sz w:val="24"/>
+          <w:szCs w:val="24"/>
+        </w:rPr>
+        <w:t>Machine</w:t>
+      </w:r>
+      <w:proofErr w:type="spellEnd"/>
+      <w:r>
+        <w:rPr>
+          <w:rFonts w:ascii="Arial" w:hAnsi="Arial" w:cs="Arial"/>
+          <w:sz w:val="24"/>
+          <w:szCs w:val="24"/>
+        </w:rPr>
+        <w:t xml:space="preserve"> também </w:t>
       </w:r>
       <w:r>
         <w:rPr>
@@ -1598,8 +1652,18 @@
           <w:sz w:val="24"/>
           <w:szCs w:val="24"/>
         </w:rPr>
-        <w:t xml:space="preserve"> ao usuário na Relax Machine</w:t>
-      </w:r>
+        <w:t xml:space="preserve"> ao usuário na Relax </w:t>
+      </w:r>
+      <w:proofErr w:type="spellStart"/>
+      <w:r>
+        <w:rPr>
+          <w:rFonts w:ascii="Arial" w:hAnsi="Arial" w:cs="Arial"/>
+          <w:sz w:val="24"/>
+          <w:szCs w:val="24"/>
+        </w:rPr>
+        <w:t>Machine</w:t>
+      </w:r>
+      <w:proofErr w:type="spellEnd"/>
       <w:r>
         <w:rPr>
           <w:rFonts w:ascii="Arial" w:hAnsi="Arial" w:cs="Arial"/>
@@ -1879,6 +1943,7 @@
           <w:rFonts w:ascii="Arial" w:hAnsi="Arial" w:cs="Arial"/>
           <w:b/>
           <w:bCs/>
+          <w:noProof/>
           <w:sz w:val="24"/>
           <w:szCs w:val="24"/>
         </w:rPr>
@@ -2040,6 +2105,7 @@
           <w:rFonts w:ascii="Arial" w:hAnsi="Arial" w:cs="Arial"/>
           <w:b/>
           <w:bCs/>
+          <w:noProof/>
           <w:sz w:val="24"/>
           <w:szCs w:val="24"/>
         </w:rPr>
@@ -2211,14 +2277,15 @@
           <w:rFonts w:ascii="Arial" w:hAnsi="Arial" w:cs="Arial"/>
           <w:b/>
           <w:bCs/>
+          <w:noProof/>
           <w:sz w:val="24"/>
           <w:szCs w:val="24"/>
         </w:rPr>
         <w:drawing>
-          <wp:inline distT="0" distB="0" distL="0" distR="0" wp14:anchorId="6EB62D74" wp14:editId="7406A390">
-            <wp:extent cx="5400040" cy="574675"/>
-            <wp:effectExtent l="0" t="0" r="0" b="0"/>
-            <wp:docPr id="6" name="Imagem 6"/>
+          <wp:inline distT="0" distB="0" distL="0" distR="0" wp14:anchorId="5411C8B2" wp14:editId="6CCA2C19">
+            <wp:extent cx="5400040" cy="562610"/>
+            <wp:effectExtent l="0" t="0" r="0" b="8890"/>
+            <wp:docPr id="2" name="Imagem 2"/>
             <wp:cNvGraphicFramePr>
               <a:graphicFrameLocks xmlns:a="http://schemas.openxmlformats.org/drawingml/2006/main" noChangeAspect="1"/>
             </wp:cNvGraphicFramePr>
@@ -2238,7 +2305,7 @@
                   <pic:spPr>
                     <a:xfrm>
                       <a:off x="0" y="0"/>
-                      <a:ext cx="5400040" cy="574675"/>
+                      <a:ext cx="5400040" cy="562610"/>
                     </a:xfrm>
                     <a:prstGeom prst="rect">
                       <a:avLst/>
@@ -2986,18 +3053,18 @@
 </file>
 
 <file path=customXml/item1.xml><?xml version="1.0" encoding="utf-8"?>
-<p:properties xmlns:p="http://schemas.microsoft.com/office/2006/metadata/properties" xmlns:xsi="http://www.w3.org/2001/XMLSchema-instance" xmlns:pc="http://schemas.microsoft.com/office/infopath/2007/PartnerControls">
-  <documentManagement/>
-</p:properties>
-</file>
-
-<file path=customXml/item2.xml><?xml version="1.0" encoding="utf-8"?>
 <?mso-contentType ?>
 <FormTemplates xmlns="http://schemas.microsoft.com/sharepoint/v3/contenttype/forms">
   <Display>DocumentLibraryForm</Display>
   <Edit>DocumentLibraryForm</Edit>
   <New>DocumentLibraryForm</New>
 </FormTemplates>
+</file>
+
+<file path=customXml/item2.xml><?xml version="1.0" encoding="utf-8"?>
+<p:properties xmlns:p="http://schemas.microsoft.com/office/2006/metadata/properties" xmlns:xsi="http://www.w3.org/2001/XMLSchema-instance" xmlns:pc="http://schemas.microsoft.com/office/infopath/2007/PartnerControls">
+  <documentManagement/>
+</p:properties>
 </file>
 
 <file path=customXml/item3.xml><?xml version="1.0" encoding="utf-8"?>
@@ -3147,18 +3214,18 @@
 </file>
 
 <file path=customXml/itemProps1.xml><?xml version="1.0" encoding="utf-8"?>
-<ds:datastoreItem xmlns:ds="http://schemas.openxmlformats.org/officeDocument/2006/customXml" ds:itemID="{B2986DF0-857F-461F-AA8C-E5AE750A0E38}">
+<ds:datastoreItem xmlns:ds="http://schemas.openxmlformats.org/officeDocument/2006/customXml" ds:itemID="{268D9E7E-B152-476F-A548-8EA3CA6971FD}">
   <ds:schemaRefs>
-    <ds:schemaRef ds:uri="http://schemas.microsoft.com/office/2006/metadata/properties"/>
-    <ds:schemaRef ds:uri="http://schemas.microsoft.com/office/infopath/2007/PartnerControls"/>
+    <ds:schemaRef ds:uri="http://schemas.microsoft.com/sharepoint/v3/contenttype/forms"/>
   </ds:schemaRefs>
 </ds:datastoreItem>
 </file>
 
 <file path=customXml/itemProps2.xml><?xml version="1.0" encoding="utf-8"?>
-<ds:datastoreItem xmlns:ds="http://schemas.openxmlformats.org/officeDocument/2006/customXml" ds:itemID="{268D9E7E-B152-476F-A548-8EA3CA6971FD}">
+<ds:datastoreItem xmlns:ds="http://schemas.openxmlformats.org/officeDocument/2006/customXml" ds:itemID="{B2986DF0-857F-461F-AA8C-E5AE750A0E38}">
   <ds:schemaRefs>
-    <ds:schemaRef ds:uri="http://schemas.microsoft.com/sharepoint/v3/contenttype/forms"/>
+    <ds:schemaRef ds:uri="http://schemas.microsoft.com/office/2006/metadata/properties"/>
+    <ds:schemaRef ds:uri="http://schemas.microsoft.com/office/infopath/2007/PartnerControls"/>
   </ds:schemaRefs>
 </ds:datastoreItem>
 </file>

</xml_diff>

<commit_message>
Att umidade relatorio arq comp
</commit_message>
<xml_diff>
--- a/Sprint 2/Documentação/Relatório de Arq. Comp/Relatório - Arqu. Comp.docx
+++ b/Sprint 2/Documentação/Relatório de Arq. Comp/Relatório - Arqu. Comp.docx
@@ -625,7 +625,33 @@
           <w:sz w:val="24"/>
           <w:szCs w:val="24"/>
         </w:rPr>
-        <w:t xml:space="preserve"> temperatura de 20 a 24 graus no verão e 23 a 26 graus no inverno, com umidade relativa entre 40% e 80%</w:t>
+        <w:t xml:space="preserve"> temperatura de 20 a 24 graus no verão e 23 a 26 graus no inverno, com umidade relativa entre 40% e </w:t>
+      </w:r>
+      <w:r>
+        <w:rPr>
+          <w:rFonts w:ascii="Arial" w:hAnsi="Arial" w:cs="Arial"/>
+          <w:sz w:val="24"/>
+          <w:szCs w:val="24"/>
+          <w:u w:val="single"/>
+        </w:rPr>
+        <w:t>6</w:t>
+      </w:r>
+      <w:r>
+        <w:rPr>
+          <w:rFonts w:ascii="Arial" w:hAnsi="Arial" w:cs="Arial"/>
+          <w:sz w:val="24"/>
+          <w:szCs w:val="24"/>
+          <w:u w:val="single"/>
+        </w:rPr>
+        <w:t>0</w:t>
+      </w:r>
+      <w:r>
+        <w:rPr>
+          <w:rFonts w:ascii="Arial" w:hAnsi="Arial" w:cs="Arial"/>
+          <w:sz w:val="24"/>
+          <w:szCs w:val="24"/>
+        </w:rPr>
+        <w:t>%</w:t>
       </w:r>
       <w:r>
         <w:rPr>
@@ -3053,18 +3079,18 @@
 </file>
 
 <file path=customXml/item1.xml><?xml version="1.0" encoding="utf-8"?>
+<p:properties xmlns:p="http://schemas.microsoft.com/office/2006/metadata/properties" xmlns:xsi="http://www.w3.org/2001/XMLSchema-instance" xmlns:pc="http://schemas.microsoft.com/office/infopath/2007/PartnerControls">
+  <documentManagement/>
+</p:properties>
+</file>
+
+<file path=customXml/item2.xml><?xml version="1.0" encoding="utf-8"?>
 <?mso-contentType ?>
 <FormTemplates xmlns="http://schemas.microsoft.com/sharepoint/v3/contenttype/forms">
   <Display>DocumentLibraryForm</Display>
   <Edit>DocumentLibraryForm</Edit>
   <New>DocumentLibraryForm</New>
 </FormTemplates>
-</file>
-
-<file path=customXml/item2.xml><?xml version="1.0" encoding="utf-8"?>
-<p:properties xmlns:p="http://schemas.microsoft.com/office/2006/metadata/properties" xmlns:xsi="http://www.w3.org/2001/XMLSchema-instance" xmlns:pc="http://schemas.microsoft.com/office/infopath/2007/PartnerControls">
-  <documentManagement/>
-</p:properties>
 </file>
 
 <file path=customXml/item3.xml><?xml version="1.0" encoding="utf-8"?>
@@ -3214,18 +3240,18 @@
 </file>
 
 <file path=customXml/itemProps1.xml><?xml version="1.0" encoding="utf-8"?>
-<ds:datastoreItem xmlns:ds="http://schemas.openxmlformats.org/officeDocument/2006/customXml" ds:itemID="{268D9E7E-B152-476F-A548-8EA3CA6971FD}">
+<ds:datastoreItem xmlns:ds="http://schemas.openxmlformats.org/officeDocument/2006/customXml" ds:itemID="{B2986DF0-857F-461F-AA8C-E5AE750A0E38}">
   <ds:schemaRefs>
-    <ds:schemaRef ds:uri="http://schemas.microsoft.com/sharepoint/v3/contenttype/forms"/>
+    <ds:schemaRef ds:uri="http://schemas.microsoft.com/office/2006/metadata/properties"/>
+    <ds:schemaRef ds:uri="http://schemas.microsoft.com/office/infopath/2007/PartnerControls"/>
   </ds:schemaRefs>
 </ds:datastoreItem>
 </file>
 
 <file path=customXml/itemProps2.xml><?xml version="1.0" encoding="utf-8"?>
-<ds:datastoreItem xmlns:ds="http://schemas.openxmlformats.org/officeDocument/2006/customXml" ds:itemID="{B2986DF0-857F-461F-AA8C-E5AE750A0E38}">
+<ds:datastoreItem xmlns:ds="http://schemas.openxmlformats.org/officeDocument/2006/customXml" ds:itemID="{268D9E7E-B152-476F-A548-8EA3CA6971FD}">
   <ds:schemaRefs>
-    <ds:schemaRef ds:uri="http://schemas.microsoft.com/office/2006/metadata/properties"/>
-    <ds:schemaRef ds:uri="http://schemas.microsoft.com/office/infopath/2007/PartnerControls"/>
+    <ds:schemaRef ds:uri="http://schemas.microsoft.com/sharepoint/v3/contenttype/forms"/>
   </ds:schemaRefs>
 </ds:datastoreItem>
 </file>

</xml_diff>